<commit_message>
Update marshalling data when sending args.
</commit_message>
<xml_diff>
--- a/CS454_A03_System_Manual.docx
+++ b/CS454_A03_System_Manual.docx
@@ -201,7 +201,71 @@
         <w:rPr>
           <w:lang w:val="en-CA"/>
         </w:rPr>
-        <w:t xml:space="preserve"> to make</w:t>
+        <w:t xml:space="preserve"> to make any network calls, they have to use sending functions that are defined in the message_lib.cpp. In these functions, by taking arguments like name, </w:t>
+      </w:r>
+      <w:proofErr w:type="spellStart"/>
+      <w:r>
+        <w:rPr>
+          <w:lang w:val="en-CA"/>
+        </w:rPr>
+        <w:t>argTypes</w:t>
+      </w:r>
+      <w:proofErr w:type="spellEnd"/>
+      <w:r>
+        <w:rPr>
+          <w:lang w:val="en-CA"/>
+        </w:rPr>
+        <w:t xml:space="preserve">, </w:t>
+      </w:r>
+      <w:proofErr w:type="spellStart"/>
+      <w:r>
+        <w:rPr>
+          <w:lang w:val="en-CA"/>
+        </w:rPr>
+        <w:t>args</w:t>
+      </w:r>
+      <w:proofErr w:type="spellEnd"/>
+      <w:r>
+        <w:rPr>
+          <w:lang w:val="en-CA"/>
+        </w:rPr>
+        <w:t xml:space="preserve">, </w:t>
+      </w:r>
+      <w:proofErr w:type="spellStart"/>
+      <w:r>
+        <w:rPr>
+          <w:lang w:val="en-CA"/>
+        </w:rPr>
+        <w:t>etc</w:t>
+      </w:r>
+      <w:proofErr w:type="spellEnd"/>
+      <w:r>
+        <w:rPr>
+          <w:lang w:val="en-CA"/>
+        </w:rPr>
+        <w:t xml:space="preserve">, it initially calculates the size of the message by calling </w:t>
+      </w:r>
+      <w:proofErr w:type="spellStart"/>
+      <w:proofErr w:type="gramStart"/>
+      <w:r>
+        <w:rPr>
+          <w:lang w:val="en-CA"/>
+        </w:rPr>
+        <w:t>getMessageSize</w:t>
+      </w:r>
+      <w:proofErr w:type="spellEnd"/>
+      <w:r>
+        <w:rPr>
+          <w:lang w:val="en-CA"/>
+        </w:rPr>
+        <w:t>(</w:t>
+      </w:r>
+      <w:proofErr w:type="gramEnd"/>
+      <w:r>
+        <w:rPr>
+          <w:lang w:val="en-CA"/>
+        </w:rPr>
+        <w:t>) function. B</w:t>
       </w:r>
       <w:bookmarkStart w:id="0" w:name="_GoBack"/>
       <w:bookmarkEnd w:id="0"/>
@@ -209,232 +273,526 @@
         <w:rPr>
           <w:lang w:val="en-CA"/>
         </w:rPr>
-        <w:t xml:space="preserve"> any network calls, they have to use sending functions that are defined in the message_lib.cpp. In these functions, by taking arguments like name, </w:t>
-      </w:r>
-      <w:proofErr w:type="spellStart"/>
-      <w:r>
-        <w:rPr>
-          <w:lang w:val="en-CA"/>
+        <w:t>ased on the result,</w:t>
+      </w:r>
+      <w:r>
+        <w:rPr>
+          <w:lang w:val="en-CA" w:eastAsia="ko-KR"/>
+        </w:rPr>
+        <w:t xml:space="preserve"> a </w:t>
+      </w:r>
+      <w:r>
+        <w:rPr>
+          <w:lang w:val="en-CA" w:eastAsia="ko-KR"/>
+        </w:rPr>
+        <w:t xml:space="preserve">buffer of </w:t>
+      </w:r>
+      <w:r>
+        <w:rPr>
+          <w:lang w:val="en-CA" w:eastAsia="ko-KR"/>
+        </w:rPr>
+        <w:t xml:space="preserve">character array is defined to copy all the </w:t>
+      </w:r>
+      <w:r>
+        <w:rPr>
+          <w:lang w:val="en-CA" w:eastAsia="ko-KR"/>
+        </w:rPr>
+        <w:t>argument data into the array. The message length calculated and the message type is</w:t>
+      </w:r>
+      <w:r>
+        <w:rPr>
+          <w:lang w:val="en-CA" w:eastAsia="ko-KR"/>
+        </w:rPr>
+        <w:t xml:space="preserve"> also copied into the buffer </w:t>
+      </w:r>
+      <w:r>
+        <w:rPr>
+          <w:lang w:val="en-CA" w:eastAsia="ko-KR"/>
+        </w:rPr>
+        <w:t>and then get sent through socket.</w:t>
+      </w:r>
+    </w:p>
+    <w:p>
+      <w:pPr>
+        <w:rPr>
+          <w:lang w:val="en-CA" w:eastAsia="ko-KR"/>
+        </w:rPr>
+      </w:pPr>
+      <w:proofErr w:type="spellStart"/>
+      <w:r>
+        <w:rPr>
+          <w:lang w:val="en-CA" w:eastAsia="ko-KR"/>
+        </w:rPr>
+        <w:t>Unmarshalling</w:t>
+      </w:r>
+      <w:proofErr w:type="spellEnd"/>
+      <w:r>
+        <w:rPr>
+          <w:lang w:val="en-CA" w:eastAsia="ko-KR"/>
+        </w:rPr>
+        <w:t xml:space="preserve"> received data is pretty much the same process in same order. First, it extracts length and </w:t>
+      </w:r>
+      <w:proofErr w:type="spellStart"/>
+      <w:r>
+        <w:rPr>
+          <w:lang w:val="en-CA" w:eastAsia="ko-KR"/>
+        </w:rPr>
+        <w:t>msgType</w:t>
+      </w:r>
+      <w:proofErr w:type="spellEnd"/>
+      <w:r>
+        <w:rPr>
+          <w:lang w:val="en-CA" w:eastAsia="ko-KR"/>
+        </w:rPr>
+        <w:t xml:space="preserve"> </w:t>
+      </w:r>
+      <w:r>
+        <w:rPr>
+          <w:lang w:val="en-CA" w:eastAsia="ko-KR"/>
+        </w:rPr>
+        <w:t>fro</w:t>
+      </w:r>
+      <w:r>
+        <w:rPr>
+          <w:lang w:val="en-CA" w:eastAsia="ko-KR"/>
+        </w:rPr>
+        <w:t xml:space="preserve">m the received message. Then based on the </w:t>
+      </w:r>
+      <w:proofErr w:type="spellStart"/>
+      <w:r>
+        <w:rPr>
+          <w:lang w:val="en-CA" w:eastAsia="ko-KR"/>
+        </w:rPr>
+        <w:t>msgType</w:t>
+      </w:r>
+      <w:proofErr w:type="spellEnd"/>
+      <w:r>
+        <w:rPr>
+          <w:lang w:val="en-CA" w:eastAsia="ko-KR"/>
+        </w:rPr>
+        <w:t xml:space="preserve">, the system figures out which elements to extract from the message. For example, if the </w:t>
+      </w:r>
+      <w:proofErr w:type="spellStart"/>
+      <w:r>
+        <w:rPr>
+          <w:lang w:val="en-CA" w:eastAsia="ko-KR"/>
+        </w:rPr>
+        <w:t>msgType</w:t>
+      </w:r>
+      <w:proofErr w:type="spellEnd"/>
+      <w:r>
+        <w:rPr>
+          <w:lang w:val="en-CA" w:eastAsia="ko-KR"/>
+        </w:rPr>
+        <w:t xml:space="preserve"> is </w:t>
+      </w:r>
+      <w:proofErr w:type="spellStart"/>
+      <w:r>
+        <w:rPr>
+          <w:lang w:val="en-CA" w:eastAsia="ko-KR"/>
+        </w:rPr>
+        <w:t>RegSuccess</w:t>
+      </w:r>
+      <w:proofErr w:type="spellEnd"/>
+      <w:r>
+        <w:rPr>
+          <w:lang w:val="en-CA" w:eastAsia="ko-KR"/>
+        </w:rPr>
+        <w:t xml:space="preserve">, the system knows that there will be a </w:t>
+      </w:r>
+      <w:proofErr w:type="spellStart"/>
+      <w:r>
+        <w:rPr>
+          <w:lang w:val="en-CA" w:eastAsia="ko-KR"/>
+        </w:rPr>
+        <w:t>server_identifier</w:t>
+      </w:r>
+      <w:proofErr w:type="spellEnd"/>
+      <w:r>
+        <w:rPr>
+          <w:lang w:val="en-CA" w:eastAsia="ko-KR"/>
+        </w:rPr>
+        <w:t xml:space="preserve"> and port marshalled in the message. Hence, it extracts these two elements based on their size. </w:t>
+      </w:r>
+    </w:p>
+    <w:p>
+      <w:pPr>
+        <w:rPr>
+          <w:rFonts w:hint="eastAsia"/>
+          <w:lang w:val="en-CA" w:eastAsia="ko-KR"/>
+        </w:rPr>
+      </w:pPr>
+      <w:r>
+        <w:rPr>
+          <w:lang w:val="en-CA" w:eastAsia="ko-KR"/>
+        </w:rPr>
+        <w:t>Th</w:t>
+      </w:r>
+      <w:r>
+        <w:rPr>
+          <w:lang w:val="en-CA" w:eastAsia="ko-KR"/>
+        </w:rPr>
+        <w:t xml:space="preserve">ese extracted, or </w:t>
+      </w:r>
+      <w:proofErr w:type="spellStart"/>
+      <w:r>
+        <w:rPr>
+          <w:lang w:val="en-CA" w:eastAsia="ko-KR"/>
+        </w:rPr>
+        <w:t>unmarshalled</w:t>
+      </w:r>
+      <w:proofErr w:type="spellEnd"/>
+      <w:r>
+        <w:rPr>
+          <w:lang w:val="en-CA" w:eastAsia="ko-KR"/>
+        </w:rPr>
+        <w:t xml:space="preserve">, data gets passed into </w:t>
+      </w:r>
+      <w:proofErr w:type="spellStart"/>
+      <w:r>
+        <w:rPr>
+          <w:lang w:val="en-CA" w:eastAsia="ko-KR"/>
+        </w:rPr>
+        <w:t>FunctionData</w:t>
+      </w:r>
+      <w:proofErr w:type="spellEnd"/>
+      <w:r>
+        <w:rPr>
+          <w:lang w:val="en-CA" w:eastAsia="ko-KR"/>
+        </w:rPr>
+        <w:t xml:space="preserve"> constructor in order to further </w:t>
+      </w:r>
+      <w:proofErr w:type="spellStart"/>
+      <w:r>
+        <w:rPr>
+          <w:lang w:val="en-CA" w:eastAsia="ko-KR"/>
+        </w:rPr>
+        <w:t>unmarshall</w:t>
+      </w:r>
+      <w:proofErr w:type="spellEnd"/>
+      <w:r>
+        <w:rPr>
+          <w:lang w:val="en-CA" w:eastAsia="ko-KR"/>
+        </w:rPr>
+        <w:t xml:space="preserve"> detailed </w:t>
+      </w:r>
+      <w:proofErr w:type="spellStart"/>
+      <w:r>
+        <w:rPr>
+          <w:lang w:val="en-CA" w:eastAsia="ko-KR"/>
         </w:rPr>
         <w:t>argTypes</w:t>
       </w:r>
       <w:proofErr w:type="spellEnd"/>
       <w:r>
         <w:rPr>
-          <w:lang w:val="en-CA"/>
-        </w:rPr>
-        <w:t xml:space="preserve">, </w:t>
-      </w:r>
-      <w:proofErr w:type="spellStart"/>
-      <w:r>
-        <w:rPr>
-          <w:lang w:val="en-CA"/>
+          <w:lang w:val="en-CA" w:eastAsia="ko-KR"/>
+        </w:rPr>
+        <w:t xml:space="preserve"> and </w:t>
+      </w:r>
+      <w:proofErr w:type="spellStart"/>
+      <w:r>
+        <w:rPr>
+          <w:lang w:val="en-CA" w:eastAsia="ko-KR"/>
         </w:rPr>
         <w:t>args</w:t>
       </w:r>
       <w:proofErr w:type="spellEnd"/>
       <w:r>
         <w:rPr>
-          <w:lang w:val="en-CA"/>
-        </w:rPr>
-        <w:t xml:space="preserve">, </w:t>
-      </w:r>
-      <w:proofErr w:type="spellStart"/>
-      <w:r>
-        <w:rPr>
-          <w:lang w:val="en-CA"/>
-        </w:rPr>
-        <w:t>etc</w:t>
-      </w:r>
-      <w:proofErr w:type="spellEnd"/>
-      <w:r>
-        <w:rPr>
-          <w:lang w:val="en-CA"/>
-        </w:rPr>
-        <w:t xml:space="preserve">, it initially calculates the size of the message by calling appropriate </w:t>
-      </w:r>
-      <w:proofErr w:type="spellStart"/>
+          <w:lang w:val="en-CA" w:eastAsia="ko-KR"/>
+        </w:rPr>
+        <w:t xml:space="preserve">. These data </w:t>
+      </w:r>
       <w:proofErr w:type="gramStart"/>
       <w:r>
         <w:rPr>
-          <w:lang w:val="en-CA"/>
-        </w:rPr>
-        <w:t>getMessageSize</w:t>
-      </w:r>
-      <w:proofErr w:type="spellEnd"/>
-      <w:r>
-        <w:rPr>
-          <w:lang w:val="en-CA"/>
+          <w:lang w:val="en-CA" w:eastAsia="ko-KR"/>
+        </w:rPr>
+        <w:t>is</w:t>
+      </w:r>
+      <w:proofErr w:type="gramEnd"/>
+      <w:r>
+        <w:rPr>
+          <w:lang w:val="en-CA" w:eastAsia="ko-KR"/>
+        </w:rPr>
+        <w:t xml:space="preserve"> either saved in local database or gets used in different purposes.</w:t>
+      </w:r>
+    </w:p>
+    <w:p>
+      <w:pPr>
+        <w:rPr>
+          <w:lang w:val="en-CA" w:eastAsia="ko-KR"/>
+        </w:rPr>
+      </w:pPr>
+    </w:p>
+    <w:p>
+      <w:pPr>
+        <w:rPr>
+          <w:u w:val="single"/>
+          <w:lang w:val="en-CA"/>
+        </w:rPr>
+      </w:pPr>
+      <w:r>
+        <w:rPr>
+          <w:u w:val="single"/>
+          <w:lang w:val="en-CA"/>
+        </w:rPr>
+        <w:t>Structure of binder database</w:t>
+      </w:r>
+    </w:p>
+    <w:p>
+      <w:pPr>
+        <w:rPr>
+          <w:u w:val="single"/>
+          <w:lang w:val="en-CA"/>
+        </w:rPr>
+      </w:pPr>
+    </w:p>
+    <w:p>
+      <w:pPr>
+        <w:rPr>
+          <w:lang w:val="en-CA"/>
+        </w:rPr>
+      </w:pPr>
+      <w:r>
+        <w:rPr>
+          <w:lang w:val="en-CA"/>
+        </w:rPr>
+        <w:t>The local database of the binder is implemented using a vector. The element type in the vector is a</w:t>
+      </w:r>
+      <w:r>
+        <w:rPr>
+          <w:lang w:val="en-CA"/>
+        </w:rPr>
+        <w:t xml:space="preserve"> custom structure called </w:t>
+      </w:r>
+      <w:proofErr w:type="spellStart"/>
+      <w:r>
+        <w:rPr>
+          <w:lang w:val="en-CA"/>
+        </w:rPr>
+        <w:t>ServerData</w:t>
+      </w:r>
+      <w:proofErr w:type="spellEnd"/>
+      <w:r>
+        <w:rPr>
+          <w:lang w:val="en-CA"/>
+        </w:rPr>
+        <w:t>. The structure contains basic server information like hostname and port number. In addition, it has anot</w:t>
+      </w:r>
+      <w:r>
+        <w:rPr>
+          <w:lang w:val="en-CA"/>
+        </w:rPr>
+        <w:t xml:space="preserve">her vector of custom class called </w:t>
+      </w:r>
+      <w:proofErr w:type="spellStart"/>
+      <w:r>
+        <w:rPr>
+          <w:lang w:val="en-CA"/>
+        </w:rPr>
+        <w:t>FunctionData</w:t>
+      </w:r>
+      <w:proofErr w:type="spellEnd"/>
+      <w:r>
+        <w:rPr>
+          <w:lang w:val="en-CA"/>
+        </w:rPr>
+        <w:t xml:space="preserve">. </w:t>
+      </w:r>
+      <w:proofErr w:type="spellStart"/>
+      <w:r>
+        <w:rPr>
+          <w:lang w:val="en-CA"/>
+        </w:rPr>
+        <w:t>FunctionData</w:t>
+      </w:r>
+      <w:proofErr w:type="spellEnd"/>
+      <w:r>
+        <w:rPr>
+          <w:lang w:val="en-CA"/>
+        </w:rPr>
+        <w:t xml:space="preserve"> class is basically the same manner as </w:t>
+      </w:r>
+      <w:proofErr w:type="spellStart"/>
+      <w:r>
+        <w:rPr>
+          <w:lang w:val="en-CA"/>
+        </w:rPr>
+        <w:t>ServerData</w:t>
+      </w:r>
+      <w:proofErr w:type="spellEnd"/>
+      <w:r>
+        <w:rPr>
+          <w:lang w:val="en-CA"/>
+        </w:rPr>
+        <w:t xml:space="preserve">, which holds information regarding on remote functions. As </w:t>
+      </w:r>
+      <w:proofErr w:type="spellStart"/>
+      <w:r>
+        <w:rPr>
+          <w:lang w:val="en-CA"/>
+        </w:rPr>
+        <w:t>rpcRegister</w:t>
+      </w:r>
+      <w:proofErr w:type="spellEnd"/>
+      <w:r>
+        <w:rPr>
+          <w:lang w:val="en-CA"/>
+        </w:rPr>
+        <w:t xml:space="preserve"> message comes in from the server, the system checks whether a </w:t>
+      </w:r>
+      <w:proofErr w:type="spellStart"/>
+      <w:r>
+        <w:rPr>
+          <w:lang w:val="en-CA"/>
+        </w:rPr>
+        <w:t>FunctionData</w:t>
+      </w:r>
+      <w:proofErr w:type="spellEnd"/>
+      <w:r>
+        <w:rPr>
+          <w:lang w:val="en-CA"/>
+        </w:rPr>
+        <w:t xml:space="preserve"> constructed based on the sent name and </w:t>
+      </w:r>
+      <w:proofErr w:type="spellStart"/>
+      <w:r>
+        <w:rPr>
+          <w:lang w:val="en-CA"/>
+        </w:rPr>
+        <w:t>argTypes</w:t>
+      </w:r>
+      <w:proofErr w:type="spellEnd"/>
+      <w:r>
+        <w:rPr>
+          <w:lang w:val="en-CA"/>
+        </w:rPr>
+        <w:t xml:space="preserve"> exist in the database. If there is an existence, then the binder sends back a </w:t>
+      </w:r>
+      <w:proofErr w:type="spellStart"/>
+      <w:r>
+        <w:rPr>
+          <w:lang w:val="en-CA"/>
+        </w:rPr>
+        <w:t>RegSuccessMessage</w:t>
+      </w:r>
+      <w:proofErr w:type="spellEnd"/>
+      <w:r>
+        <w:rPr>
+          <w:lang w:val="en-CA"/>
+        </w:rPr>
+        <w:t xml:space="preserve"> back to the server with a reason code indicating that there is a duplicated function definition in the binder. Otherwise, it simply adds the new </w:t>
+      </w:r>
+      <w:proofErr w:type="spellStart"/>
+      <w:r>
+        <w:rPr>
+          <w:lang w:val="en-CA"/>
+        </w:rPr>
+        <w:t>FunctionData</w:t>
+      </w:r>
+      <w:proofErr w:type="spellEnd"/>
+      <w:r>
+        <w:rPr>
+          <w:lang w:val="en-CA"/>
+        </w:rPr>
+        <w:t xml:space="preserve"> to the corresponding vector.</w:t>
+      </w:r>
+    </w:p>
+    <w:p>
+      <w:pPr>
+        <w:rPr>
+          <w:lang w:val="en-CA"/>
+        </w:rPr>
+      </w:pPr>
+    </w:p>
+    <w:p>
+      <w:pPr>
+        <w:rPr>
+          <w:u w:val="single"/>
+          <w:lang w:val="en-CA" w:eastAsia="ko-KR"/>
+        </w:rPr>
+      </w:pPr>
+      <w:r>
+        <w:rPr>
+          <w:u w:val="single"/>
+          <w:lang w:val="en-CA"/>
+        </w:rPr>
+        <w:t>Handling of function overloading</w:t>
+      </w:r>
+    </w:p>
+    <w:p>
+      <w:pPr>
+        <w:rPr>
+          <w:u w:val="single"/>
+          <w:lang w:val="en-CA" w:eastAsia="ko-KR"/>
+        </w:rPr>
+      </w:pPr>
+    </w:p>
+    <w:p>
+      <w:pPr>
+        <w:rPr>
+          <w:lang w:val="en-CA" w:eastAsia="ko-KR"/>
+        </w:rPr>
+      </w:pPr>
+      <w:r>
+        <w:rPr>
+          <w:lang w:val="en-CA" w:eastAsia="ko-KR"/>
+        </w:rPr>
+        <w:lastRenderedPageBreak/>
+        <w:t xml:space="preserve">In the local database of the server, </w:t>
+      </w:r>
+      <w:r>
+        <w:rPr>
+          <w:lang w:val="en-CA" w:eastAsia="ko-KR"/>
+        </w:rPr>
+        <w:t xml:space="preserve">there is a vector of custom class that basically saves supporting function’s name, </w:t>
+      </w:r>
+      <w:proofErr w:type="spellStart"/>
+      <w:r>
+        <w:rPr>
+          <w:lang w:val="en-CA" w:eastAsia="ko-KR"/>
+        </w:rPr>
+        <w:t>argType</w:t>
+      </w:r>
+      <w:proofErr w:type="spellEnd"/>
+      <w:r>
+        <w:rPr>
+          <w:lang w:val="en-CA" w:eastAsia="ko-KR"/>
+        </w:rPr>
+        <w:t>, and corres</w:t>
+      </w:r>
+      <w:r>
+        <w:rPr>
+          <w:lang w:val="en-CA" w:eastAsia="ko-KR"/>
+        </w:rPr>
+        <w:t xml:space="preserve">ponding function skeleton. As </w:t>
+      </w:r>
+      <w:proofErr w:type="spellStart"/>
+      <w:proofErr w:type="gramStart"/>
+      <w:r>
+        <w:rPr>
+          <w:lang w:val="en-CA" w:eastAsia="ko-KR"/>
+        </w:rPr>
+        <w:t>rpcRegiste</w:t>
+      </w:r>
+      <w:r>
+        <w:rPr>
+          <w:lang w:val="en-CA" w:eastAsia="ko-KR"/>
+        </w:rPr>
+        <w:t>r</w:t>
+      </w:r>
+      <w:proofErr w:type="spellEnd"/>
+      <w:r>
+        <w:rPr>
+          <w:lang w:val="en-CA" w:eastAsia="ko-KR"/>
         </w:rPr>
         <w:t>(</w:t>
       </w:r>
       <w:proofErr w:type="gramEnd"/>
       <w:r>
         <w:rPr>
-          <w:lang w:val="en-CA"/>
-        </w:rPr>
-        <w:t>) function. Based on the result,</w:t>
-      </w:r>
-      <w:r>
-        <w:rPr>
-          <w:lang w:val="en-CA" w:eastAsia="ko-KR"/>
-        </w:rPr>
-        <w:t xml:space="preserve"> a character array is defined to copy all the </w:t>
-      </w:r>
-      <w:r>
-        <w:rPr>
-          <w:lang w:val="en-CA" w:eastAsia="ko-KR"/>
-        </w:rPr>
-        <w:t>argument data into the array. The message length calculated and the message type is also copied into the character array and then get sent through socket.</w:t>
-      </w:r>
-    </w:p>
-    <w:p>
-      <w:pPr>
-        <w:rPr>
-          <w:rFonts w:hint="eastAsia"/>
-          <w:lang w:val="en-CA" w:eastAsia="ko-KR"/>
-        </w:rPr>
-      </w:pPr>
-    </w:p>
-    <w:p>
-      <w:pPr>
-        <w:rPr>
-          <w:u w:val="single"/>
-          <w:lang w:val="en-CA"/>
-        </w:rPr>
-      </w:pPr>
-      <w:r>
-        <w:rPr>
-          <w:u w:val="single"/>
-          <w:lang w:val="en-CA"/>
-        </w:rPr>
-        <w:t>Structure of binder database</w:t>
-      </w:r>
-    </w:p>
-    <w:p>
-      <w:pPr>
-        <w:rPr>
-          <w:u w:val="single"/>
-          <w:lang w:val="en-CA"/>
-        </w:rPr>
-      </w:pPr>
-    </w:p>
-    <w:p>
-      <w:pPr>
-        <w:rPr>
-          <w:lang w:val="en-CA"/>
-        </w:rPr>
-      </w:pPr>
-      <w:r>
-        <w:rPr>
-          <w:lang w:val="en-CA"/>
-        </w:rPr>
-        <w:t xml:space="preserve">The local database of the binder is implemented using a vector. The element type in the vector is a custom structure called </w:t>
-      </w:r>
-      <w:proofErr w:type="spellStart"/>
-      <w:r>
-        <w:rPr>
-          <w:lang w:val="en-CA"/>
-        </w:rPr>
-        <w:t>server_struct</w:t>
-      </w:r>
-      <w:proofErr w:type="spellEnd"/>
-      <w:r>
-        <w:rPr>
-          <w:lang w:val="en-CA"/>
-        </w:rPr>
-        <w:t xml:space="preserve">. The structure contains basic server information like hostname and port number. In addition, it has another vector of function skeletons that the server provides. With this implementation, location request from clients and register request from servers can be effectively handled. </w:t>
-      </w:r>
-    </w:p>
-    <w:p>
-      <w:pPr>
-        <w:rPr>
-          <w:lang w:val="en-CA"/>
-        </w:rPr>
-      </w:pPr>
-    </w:p>
-    <w:p>
-      <w:pPr>
-        <w:rPr>
-          <w:rFonts w:hint="eastAsia"/>
-          <w:u w:val="single"/>
-          <w:lang w:val="en-CA" w:eastAsia="ko-KR"/>
-        </w:rPr>
-      </w:pPr>
-      <w:r>
-        <w:rPr>
-          <w:u w:val="single"/>
-          <w:lang w:val="en-CA"/>
-        </w:rPr>
-        <w:t>Handling of function overloading</w:t>
-      </w:r>
-    </w:p>
-    <w:p>
-      <w:pPr>
-        <w:rPr>
-          <w:rFonts w:hint="eastAsia"/>
-          <w:u w:val="single"/>
-          <w:lang w:val="en-CA" w:eastAsia="ko-KR"/>
-        </w:rPr>
-      </w:pPr>
-    </w:p>
-    <w:p>
-      <w:pPr>
-        <w:rPr>
-          <w:rFonts w:hint="eastAsia"/>
-          <w:lang w:val="en-CA" w:eastAsia="ko-KR"/>
-        </w:rPr>
-      </w:pPr>
-      <w:r>
-        <w:rPr>
-          <w:lang w:val="en-CA" w:eastAsia="ko-KR"/>
-        </w:rPr>
-        <w:t xml:space="preserve">In the local database of the server, </w:t>
-      </w:r>
-      <w:r>
-        <w:rPr>
-          <w:lang w:val="en-CA" w:eastAsia="ko-KR"/>
-        </w:rPr>
-        <w:t xml:space="preserve">there is a vector of custom class that basically saves supporting function’s name, </w:t>
-      </w:r>
-      <w:proofErr w:type="spellStart"/>
-      <w:r>
-        <w:rPr>
-          <w:lang w:val="en-CA" w:eastAsia="ko-KR"/>
-        </w:rPr>
-        <w:t>argType</w:t>
-      </w:r>
-      <w:proofErr w:type="spellEnd"/>
-      <w:r>
-        <w:rPr>
-          <w:lang w:val="en-CA" w:eastAsia="ko-KR"/>
-        </w:rPr>
-        <w:t xml:space="preserve">, and corresponding function skeleton. As a </w:t>
-      </w:r>
-      <w:proofErr w:type="spellStart"/>
-      <w:proofErr w:type="gramStart"/>
-      <w:r>
-        <w:rPr>
-          <w:lang w:val="en-CA" w:eastAsia="ko-KR"/>
-        </w:rPr>
-        <w:t>rpcRegiste</w:t>
-      </w:r>
-      <w:r>
-        <w:rPr>
-          <w:lang w:val="en-CA" w:eastAsia="ko-KR"/>
-        </w:rPr>
-        <w:t>r</w:t>
-      </w:r>
-      <w:proofErr w:type="spellEnd"/>
-      <w:r>
-        <w:rPr>
-          <w:lang w:val="en-CA" w:eastAsia="ko-KR"/>
-        </w:rPr>
-        <w:t>(</w:t>
-      </w:r>
-      <w:proofErr w:type="gramEnd"/>
-      <w:r>
-        <w:rPr>
           <w:lang w:val="en-CA" w:eastAsia="ko-KR"/>
         </w:rPr>
         <w:t>) is called, the system first checks if there is any duplicated (i.e. over</w:t>
@@ -492,44 +850,73 @@
     <w:p>
       <w:pPr>
         <w:rPr>
-          <w:rFonts w:hint="eastAsia"/>
-          <w:lang w:val="en-CA" w:eastAsia="ko-KR"/>
-        </w:rPr>
-      </w:pPr>
-      <w:r>
-        <w:rPr>
-          <w:lang w:val="en-CA"/>
-        </w:rPr>
-        <w:t>When a location request comes in, an iterator loops through the local database in a round-robin queue manner until it finds a server that supports the requested function skeleton.</w:t>
-      </w:r>
-      <w:r>
-        <w:rPr>
-          <w:lang w:val="en-CA"/>
-        </w:rPr>
-        <w:t xml:space="preserve"> Instead of creating a new queue by copying list of servers from the database, the system uses a single pointer and the pointer iterates through the existing list </w:t>
-      </w:r>
-    </w:p>
-    <w:p>
-      <w:pPr>
-        <w:rPr>
-          <w:lang w:val="en-CA"/>
-        </w:rPr>
-      </w:pPr>
-    </w:p>
-    <w:p>
-      <w:pPr>
-        <w:rPr>
-          <w:rFonts w:hint="eastAsia"/>
-          <w:u w:val="single"/>
-          <w:lang w:val="en-CA" w:eastAsia="ko-KR"/>
-        </w:rPr>
-      </w:pPr>
-      <w:r>
-        <w:rPr>
-          <w:u w:val="single"/>
-          <w:lang w:val="en-CA"/>
-        </w:rPr>
-        <w:lastRenderedPageBreak/>
+          <w:lang w:val="en-CA"/>
+        </w:rPr>
+      </w:pPr>
+      <w:r>
+        <w:rPr>
+          <w:lang w:val="en-CA"/>
+        </w:rPr>
+        <w:t xml:space="preserve">When a location request comes in, an iterator loops through the local database in a round-robin queue manner until it finds a server that supports the requested function skeleton. Instead of creating a new queue by copying list of servers from the database, the system uses a single </w:t>
+      </w:r>
+      <w:r>
+        <w:rPr>
+          <w:lang w:val="en-CA"/>
+        </w:rPr>
+        <w:t xml:space="preserve">global </w:t>
+      </w:r>
+      <w:r>
+        <w:rPr>
+          <w:lang w:val="en-CA"/>
+        </w:rPr>
+        <w:t>pointer and the pointer ite</w:t>
+      </w:r>
+      <w:r>
+        <w:rPr>
+          <w:lang w:val="en-CA"/>
+        </w:rPr>
+        <w:t xml:space="preserve">rates through the existing list. Since our database is implemented in a server manner (i.e. elements within the vector is in form of </w:t>
+      </w:r>
+      <w:proofErr w:type="spellStart"/>
+      <w:r>
+        <w:rPr>
+          <w:lang w:val="en-CA"/>
+        </w:rPr>
+        <w:t>ServerData</w:t>
+      </w:r>
+      <w:proofErr w:type="spellEnd"/>
+      <w:r>
+        <w:rPr>
+          <w:lang w:val="en-CA"/>
+        </w:rPr>
+        <w:t xml:space="preserve">), the database itself can be used </w:t>
+      </w:r>
+      <w:r>
+        <w:rPr>
+          <w:lang w:val="en-CA"/>
+        </w:rPr>
+        <w:t>as a queue.</w:t>
+      </w:r>
+    </w:p>
+    <w:p>
+      <w:pPr>
+        <w:rPr>
+          <w:lang w:val="en-CA"/>
+        </w:rPr>
+      </w:pPr>
+    </w:p>
+    <w:p>
+      <w:pPr>
+        <w:rPr>
+          <w:u w:val="single"/>
+          <w:lang w:val="en-CA" w:eastAsia="ko-KR"/>
+        </w:rPr>
+      </w:pPr>
+      <w:r>
+        <w:rPr>
+          <w:u w:val="single"/>
+          <w:lang w:val="en-CA"/>
+        </w:rPr>
         <w:t>Termination Procedure</w:t>
       </w:r>
     </w:p>

</xml_diff>

<commit_message>
Update Manual. Reformat error codes and update the code.
</commit_message>
<xml_diff>
--- a/CS454_A03_System_Manual.docx
+++ b/CS454_A03_System_Manual.docx
@@ -122,7 +122,7 @@
       <w:pPr>
         <w:rPr>
           <w:u w:val="single"/>
-          <w:lang w:val="en-CA"/>
+          <w:lang w:val="en-CA" w:eastAsia="ko-KR"/>
         </w:rPr>
       </w:pPr>
       <w:r>
@@ -243,73 +243,112 @@
         <w:rPr>
           <w:lang w:val="en-CA"/>
         </w:rPr>
-        <w:t xml:space="preserve">, it initially calculates the size of the message by calling </w:t>
-      </w:r>
-      <w:proofErr w:type="spellStart"/>
+        <w:t>, it initially calculates the size of the message. Based on the result,</w:t>
+      </w:r>
+      <w:r>
+        <w:rPr>
+          <w:lang w:val="en-CA" w:eastAsia="ko-KR"/>
+        </w:rPr>
+        <w:t xml:space="preserve"> a </w:t>
+      </w:r>
+      <w:r>
+        <w:rPr>
+          <w:lang w:val="en-CA" w:eastAsia="ko-KR"/>
+        </w:rPr>
+        <w:t xml:space="preserve">buffer of </w:t>
+      </w:r>
+      <w:r>
+        <w:rPr>
+          <w:lang w:val="en-CA" w:eastAsia="ko-KR"/>
+        </w:rPr>
+        <w:t xml:space="preserve">character array is defined to copy all the </w:t>
+      </w:r>
+      <w:r>
+        <w:rPr>
+          <w:lang w:val="en-CA" w:eastAsia="ko-KR"/>
+        </w:rPr>
+        <w:t>argument data into the array. The message length calculated and the message type is</w:t>
+      </w:r>
+      <w:r>
+        <w:rPr>
+          <w:lang w:val="en-CA" w:eastAsia="ko-KR"/>
+        </w:rPr>
+        <w:t xml:space="preserve"> also copied into the buffer </w:t>
+      </w:r>
+      <w:r>
+        <w:rPr>
+          <w:lang w:val="en-CA" w:eastAsia="ko-KR"/>
+        </w:rPr>
+        <w:t>and then get sent through socket.</w:t>
+      </w:r>
+      <w:r>
+        <w:rPr>
+          <w:lang w:val="en-CA" w:eastAsia="ko-KR"/>
+        </w:rPr>
+        <w:t xml:space="preserve"> </w:t>
+      </w:r>
+    </w:p>
+    <w:p>
+      <w:pPr>
+        <w:rPr>
+          <w:lang w:val="en-CA" w:eastAsia="ko-KR"/>
+        </w:rPr>
+      </w:pPr>
+      <w:r>
+        <w:rPr>
+          <w:lang w:val="en-CA" w:eastAsia="ko-KR"/>
+        </w:rPr>
+        <w:t xml:space="preserve">For the </w:t>
+      </w:r>
+      <w:proofErr w:type="spellStart"/>
+      <w:r>
+        <w:rPr>
+          <w:lang w:val="en-CA" w:eastAsia="ko-KR"/>
+        </w:rPr>
+        <w:t>args</w:t>
+      </w:r>
+      <w:proofErr w:type="spellEnd"/>
+      <w:r>
+        <w:rPr>
+          <w:lang w:val="en-CA" w:eastAsia="ko-KR"/>
+        </w:rPr>
+        <w:t xml:space="preserve">, value of each </w:t>
+      </w:r>
       <w:proofErr w:type="gramStart"/>
       <w:r>
         <w:rPr>
-          <w:lang w:val="en-CA"/>
-        </w:rPr>
-        <w:t>getMessageSize</w:t>
-      </w:r>
-      <w:proofErr w:type="spellEnd"/>
-      <w:r>
-        <w:rPr>
-          <w:lang w:val="en-CA"/>
-        </w:rPr>
-        <w:t>(</w:t>
+          <w:lang w:val="en-CA" w:eastAsia="ko-KR"/>
+        </w:rPr>
+        <w:t>arguments</w:t>
       </w:r>
       <w:proofErr w:type="gramEnd"/>
       <w:r>
         <w:rPr>
-          <w:lang w:val="en-CA"/>
-        </w:rPr>
-        <w:t>) function. B</w:t>
+          <w:lang w:val="en-CA" w:eastAsia="ko-KR"/>
+        </w:rPr>
+        <w:t xml:space="preserve"> in </w:t>
+      </w:r>
+      <w:proofErr w:type="spellStart"/>
+      <w:r>
+        <w:rPr>
+          <w:lang w:val="en-CA" w:eastAsia="ko-KR"/>
+        </w:rPr>
+        <w:t>args</w:t>
+      </w:r>
+      <w:proofErr w:type="spellEnd"/>
+      <w:r>
+        <w:rPr>
+          <w:lang w:val="en-CA" w:eastAsia="ko-KR"/>
+        </w:rPr>
+        <w:t xml:space="preserve"> are received by de-referencing them. These retrieved arguments are put into the buffer in a different way depending on the type of the argument. For example, for an integer argumen</w:t>
       </w:r>
       <w:bookmarkStart w:id="0" w:name="_GoBack"/>
       <w:bookmarkEnd w:id="0"/>
       <w:r>
         <w:rPr>
-          <w:lang w:val="en-CA"/>
-        </w:rPr>
-        <w:t>ased on the result,</w:t>
-      </w:r>
-      <w:r>
-        <w:rPr>
-          <w:lang w:val="en-CA" w:eastAsia="ko-KR"/>
-        </w:rPr>
-        <w:t xml:space="preserve"> a </w:t>
-      </w:r>
-      <w:r>
-        <w:rPr>
-          <w:lang w:val="en-CA" w:eastAsia="ko-KR"/>
-        </w:rPr>
-        <w:t xml:space="preserve">buffer of </w:t>
-      </w:r>
-      <w:r>
-        <w:rPr>
-          <w:lang w:val="en-CA" w:eastAsia="ko-KR"/>
-        </w:rPr>
-        <w:t xml:space="preserve">character array is defined to copy all the </w:t>
-      </w:r>
-      <w:r>
-        <w:rPr>
-          <w:lang w:val="en-CA" w:eastAsia="ko-KR"/>
-        </w:rPr>
-        <w:t>argument data into the array. The message length calculated and the message type is</w:t>
-      </w:r>
-      <w:r>
-        <w:rPr>
-          <w:lang w:val="en-CA" w:eastAsia="ko-KR"/>
-        </w:rPr>
-        <w:t xml:space="preserve"> also copied into the buffer </w:t>
-      </w:r>
-      <w:r>
-        <w:rPr>
-          <w:lang w:val="en-CA" w:eastAsia="ko-KR"/>
-        </w:rPr>
-        <w:t>and then get sent through socket.</w:t>
+          <w:lang w:val="en-CA" w:eastAsia="ko-KR"/>
+        </w:rPr>
+        <w:t xml:space="preserve">t, the value of it is cut into byte by byte and put into a buffer. Since size of integer is 4 bytes, the message pointer increments by 4. </w:t>
       </w:r>
     </w:p>
     <w:p>
@@ -418,7 +457,6 @@
     <w:p>
       <w:pPr>
         <w:rPr>
-          <w:rFonts w:hint="eastAsia"/>
           <w:lang w:val="en-CA" w:eastAsia="ko-KR"/>
         </w:rPr>
       </w:pPr>
@@ -740,7 +778,6 @@
         <w:rPr>
           <w:lang w:val="en-CA" w:eastAsia="ko-KR"/>
         </w:rPr>
-        <w:lastRenderedPageBreak/>
         <w:t xml:space="preserve">In the local database of the server, </w:t>
       </w:r>
       <w:r>
@@ -988,6 +1025,572 @@
           <w:lang w:val="en-CA"/>
         </w:rPr>
         <w:t>Error Codes</w:t>
+      </w:r>
+    </w:p>
+    <w:p>
+      <w:pPr>
+        <w:rPr>
+          <w:u w:val="single"/>
+          <w:lang w:val="en-CA"/>
+        </w:rPr>
+      </w:pPr>
+    </w:p>
+    <w:p>
+      <w:pPr>
+        <w:rPr>
+          <w:lang w:val="en-CA"/>
+        </w:rPr>
+      </w:pPr>
+      <w:r>
+        <w:rPr>
+          <w:lang w:val="en-CA"/>
+        </w:rPr>
+        <w:t>REG_SUCCESS_NEW_SERVER = 1,</w:t>
+      </w:r>
+    </w:p>
+    <w:p>
+      <w:pPr>
+        <w:pStyle w:val="a5"/>
+        <w:numPr>
+          <w:ilvl w:val="0"/>
+          <w:numId w:val="1"/>
+        </w:numPr>
+        <w:rPr>
+          <w:lang w:val="en-CA"/>
+        </w:rPr>
+      </w:pPr>
+      <w:r>
+        <w:rPr>
+          <w:lang w:val="en-CA"/>
+        </w:rPr>
+        <w:t>Registration of new server succeeded</w:t>
+      </w:r>
+    </w:p>
+    <w:p>
+      <w:pPr>
+        <w:rPr>
+          <w:lang w:val="en-CA"/>
+        </w:rPr>
+      </w:pPr>
+      <w:r>
+        <w:rPr>
+          <w:lang w:val="en-CA"/>
+        </w:rPr>
+        <w:t>REG_SUCCESS_EXISTING_SERVER = 2,</w:t>
+      </w:r>
+    </w:p>
+    <w:p>
+      <w:pPr>
+        <w:pStyle w:val="a5"/>
+        <w:numPr>
+          <w:ilvl w:val="0"/>
+          <w:numId w:val="1"/>
+        </w:numPr>
+        <w:rPr>
+          <w:lang w:val="en-CA"/>
+        </w:rPr>
+      </w:pPr>
+      <w:r>
+        <w:rPr>
+          <w:lang w:val="en-CA"/>
+        </w:rPr>
+        <w:t>Registration of existing server succeeded</w:t>
+      </w:r>
+    </w:p>
+    <w:p>
+      <w:pPr>
+        <w:rPr>
+          <w:lang w:val="en-CA"/>
+        </w:rPr>
+      </w:pPr>
+      <w:r>
+        <w:rPr>
+          <w:lang w:val="en-CA"/>
+        </w:rPr>
+        <w:t>REG_SAME_FUNCTION_EXIST = 3,</w:t>
+      </w:r>
+    </w:p>
+    <w:p>
+      <w:pPr>
+        <w:pStyle w:val="a5"/>
+        <w:numPr>
+          <w:ilvl w:val="0"/>
+          <w:numId w:val="1"/>
+        </w:numPr>
+        <w:rPr>
+          <w:lang w:val="en-CA"/>
+        </w:rPr>
+      </w:pPr>
+      <w:r>
+        <w:rPr>
+          <w:lang w:val="en-CA"/>
+        </w:rPr>
+        <w:t>Registration of same function succeeded</w:t>
+      </w:r>
+    </w:p>
+    <w:p>
+      <w:pPr>
+        <w:rPr>
+          <w:lang w:val="en-CA"/>
+        </w:rPr>
+      </w:pPr>
+      <w:r>
+        <w:rPr>
+          <w:lang w:val="en-CA"/>
+        </w:rPr>
+        <w:t>FAILURE = -1,</w:t>
+      </w:r>
+    </w:p>
+    <w:p>
+      <w:pPr>
+        <w:pStyle w:val="a5"/>
+        <w:numPr>
+          <w:ilvl w:val="0"/>
+          <w:numId w:val="1"/>
+        </w:numPr>
+        <w:rPr>
+          <w:lang w:val="en-CA"/>
+        </w:rPr>
+      </w:pPr>
+      <w:r>
+        <w:rPr>
+          <w:lang w:val="en-CA"/>
+        </w:rPr>
+        <w:t>Generic failure message</w:t>
+      </w:r>
+    </w:p>
+    <w:p>
+      <w:pPr>
+        <w:rPr>
+          <w:lang w:val="en-CA"/>
+        </w:rPr>
+      </w:pPr>
+      <w:r>
+        <w:rPr>
+          <w:lang w:val="en-CA"/>
+        </w:rPr>
+        <w:t>BINDER_ADDR_NOT_FOUND = -2,</w:t>
+      </w:r>
+    </w:p>
+    <w:p>
+      <w:pPr>
+        <w:pStyle w:val="a5"/>
+        <w:numPr>
+          <w:ilvl w:val="0"/>
+          <w:numId w:val="1"/>
+        </w:numPr>
+        <w:rPr>
+          <w:lang w:val="en-CA"/>
+        </w:rPr>
+      </w:pPr>
+      <w:r>
+        <w:rPr>
+          <w:lang w:val="en-CA"/>
+        </w:rPr>
+        <w:t>Binder address not defined in environment variable</w:t>
+      </w:r>
+    </w:p>
+    <w:p>
+      <w:pPr>
+        <w:rPr>
+          <w:lang w:val="en-CA"/>
+        </w:rPr>
+      </w:pPr>
+      <w:r>
+        <w:rPr>
+          <w:lang w:val="en-CA"/>
+        </w:rPr>
+        <w:t>BINDER_PORT_NOT_FOUND = -3,</w:t>
+      </w:r>
+    </w:p>
+    <w:p>
+      <w:pPr>
+        <w:pStyle w:val="a5"/>
+        <w:numPr>
+          <w:ilvl w:val="0"/>
+          <w:numId w:val="1"/>
+        </w:numPr>
+        <w:rPr>
+          <w:lang w:val="en-CA"/>
+        </w:rPr>
+      </w:pPr>
+      <w:r>
+        <w:rPr>
+          <w:lang w:val="en-CA"/>
+        </w:rPr>
+        <w:t>Binder port not defined in environment variable</w:t>
+      </w:r>
+    </w:p>
+    <w:p>
+      <w:pPr>
+        <w:rPr>
+          <w:lang w:val="en-CA"/>
+        </w:rPr>
+      </w:pPr>
+      <w:r>
+        <w:rPr>
+          <w:lang w:val="en-CA"/>
+        </w:rPr>
+        <w:t>BINDER_NOT_SETUP = -4,</w:t>
+      </w:r>
+    </w:p>
+    <w:p>
+      <w:pPr>
+        <w:pStyle w:val="a5"/>
+        <w:numPr>
+          <w:ilvl w:val="0"/>
+          <w:numId w:val="1"/>
+        </w:numPr>
+        <w:rPr>
+          <w:lang w:val="en-CA"/>
+        </w:rPr>
+      </w:pPr>
+      <w:r>
+        <w:rPr>
+          <w:lang w:val="en-CA"/>
+        </w:rPr>
+        <w:t>Binder Socket not properly set up to make a connection</w:t>
+      </w:r>
+    </w:p>
+    <w:p>
+      <w:pPr>
+        <w:rPr>
+          <w:lang w:val="en-CA"/>
+        </w:rPr>
+      </w:pPr>
+      <w:r>
+        <w:rPr>
+          <w:lang w:val="en-CA"/>
+        </w:rPr>
+        <w:t>SERVER_SOCKET_NOT_SETUP = -5,</w:t>
+      </w:r>
+    </w:p>
+    <w:p>
+      <w:pPr>
+        <w:pStyle w:val="a5"/>
+        <w:numPr>
+          <w:ilvl w:val="0"/>
+          <w:numId w:val="1"/>
+        </w:numPr>
+        <w:rPr>
+          <w:lang w:val="en-CA"/>
+        </w:rPr>
+      </w:pPr>
+      <w:r>
+        <w:rPr>
+          <w:lang w:val="en-CA"/>
+        </w:rPr>
+        <w:t>Server Socket not properly set up to make a connection</w:t>
+      </w:r>
+    </w:p>
+    <w:p>
+      <w:pPr>
+        <w:rPr>
+          <w:lang w:val="en-CA"/>
+        </w:rPr>
+      </w:pPr>
+      <w:r>
+        <w:rPr>
+          <w:lang w:val="en-CA"/>
+        </w:rPr>
+        <w:t>SOCKET_NOT_SETUP = -6,</w:t>
+      </w:r>
+    </w:p>
+    <w:p>
+      <w:pPr>
+        <w:pStyle w:val="a5"/>
+        <w:numPr>
+          <w:ilvl w:val="0"/>
+          <w:numId w:val="1"/>
+        </w:numPr>
+        <w:rPr>
+          <w:lang w:val="en-CA"/>
+        </w:rPr>
+      </w:pPr>
+      <w:r>
+        <w:rPr>
+          <w:lang w:val="en-CA"/>
+        </w:rPr>
+        <w:t>Socket not properly set up to make a connection</w:t>
+      </w:r>
+    </w:p>
+    <w:p>
+      <w:pPr>
+        <w:rPr>
+          <w:lang w:val="en-CA"/>
+        </w:rPr>
+      </w:pPr>
+      <w:r>
+        <w:rPr>
+          <w:lang w:val="en-CA"/>
+        </w:rPr>
+        <w:t>SOCKET_CONNECTION_FAILED = -7,</w:t>
+      </w:r>
+    </w:p>
+    <w:p>
+      <w:pPr>
+        <w:pStyle w:val="a5"/>
+        <w:numPr>
+          <w:ilvl w:val="0"/>
+          <w:numId w:val="1"/>
+        </w:numPr>
+        <w:rPr>
+          <w:lang w:val="en-CA"/>
+        </w:rPr>
+      </w:pPr>
+      <w:r>
+        <w:rPr>
+          <w:lang w:val="en-CA"/>
+        </w:rPr>
+        <w:t>Failed to make a new connection to a socket</w:t>
+      </w:r>
+    </w:p>
+    <w:p>
+      <w:pPr>
+        <w:rPr>
+          <w:lang w:val="en-CA"/>
+        </w:rPr>
+      </w:pPr>
+      <w:r>
+        <w:rPr>
+          <w:lang w:val="en-CA"/>
+        </w:rPr>
+        <w:t>SOCKET_CONNECTION_FINISHED = -8,</w:t>
+      </w:r>
+    </w:p>
+    <w:p>
+      <w:pPr>
+        <w:pStyle w:val="a5"/>
+        <w:numPr>
+          <w:ilvl w:val="0"/>
+          <w:numId w:val="1"/>
+        </w:numPr>
+        <w:rPr>
+          <w:lang w:val="en-CA"/>
+        </w:rPr>
+      </w:pPr>
+      <w:r>
+        <w:rPr>
+          <w:lang w:val="en-CA"/>
+        </w:rPr>
+        <w:t>Socket connection has been terminated</w:t>
+      </w:r>
+    </w:p>
+    <w:p>
+      <w:pPr>
+        <w:rPr>
+          <w:lang w:val="en-CA"/>
+        </w:rPr>
+      </w:pPr>
+      <w:r>
+        <w:rPr>
+          <w:lang w:val="en-CA"/>
+        </w:rPr>
+        <w:t>SOCKET_OPENING_FAILED = -9,</w:t>
+      </w:r>
+    </w:p>
+    <w:p>
+      <w:pPr>
+        <w:pStyle w:val="a5"/>
+        <w:numPr>
+          <w:ilvl w:val="0"/>
+          <w:numId w:val="1"/>
+        </w:numPr>
+        <w:rPr>
+          <w:lang w:val="en-CA"/>
+        </w:rPr>
+      </w:pPr>
+      <w:r>
+        <w:rPr>
+          <w:lang w:val="en-CA"/>
+        </w:rPr>
+        <w:t>Opening a new socket failed</w:t>
+      </w:r>
+    </w:p>
+    <w:p>
+      <w:pPr>
+        <w:rPr>
+          <w:lang w:val="en-CA"/>
+        </w:rPr>
+      </w:pPr>
+      <w:r>
+        <w:rPr>
+          <w:lang w:val="en-CA"/>
+        </w:rPr>
+        <w:t>DATA_SEND_FAILED = -10,</w:t>
+      </w:r>
+    </w:p>
+    <w:p>
+      <w:pPr>
+        <w:pStyle w:val="a5"/>
+        <w:numPr>
+          <w:ilvl w:val="0"/>
+          <w:numId w:val="1"/>
+        </w:numPr>
+        <w:rPr>
+          <w:lang w:val="en-CA"/>
+        </w:rPr>
+      </w:pPr>
+      <w:r>
+        <w:rPr>
+          <w:lang w:val="en-CA"/>
+        </w:rPr>
+        <w:t>Sending data over socket failed</w:t>
+      </w:r>
+    </w:p>
+    <w:p>
+      <w:pPr>
+        <w:rPr>
+          <w:lang w:val="en-CA"/>
+        </w:rPr>
+      </w:pPr>
+      <w:r>
+        <w:rPr>
+          <w:lang w:val="en-CA"/>
+        </w:rPr>
+        <w:t>READING_SOCKET_ERROR = -11,</w:t>
+      </w:r>
+    </w:p>
+    <w:p>
+      <w:pPr>
+        <w:pStyle w:val="a5"/>
+        <w:numPr>
+          <w:ilvl w:val="0"/>
+          <w:numId w:val="1"/>
+        </w:numPr>
+        <w:rPr>
+          <w:lang w:val="en-CA"/>
+        </w:rPr>
+      </w:pPr>
+      <w:r>
+        <w:rPr>
+          <w:lang w:val="en-CA"/>
+        </w:rPr>
+        <w:t>Reading from a socket failed</w:t>
+      </w:r>
+    </w:p>
+    <w:p>
+      <w:pPr>
+        <w:rPr>
+          <w:lang w:val="en-CA"/>
+        </w:rPr>
+      </w:pPr>
+      <w:r>
+        <w:rPr>
+          <w:lang w:val="en-CA"/>
+        </w:rPr>
+        <w:t>FUNCTION_SKELETON_DOES_NOT_EXIST_IN_THIS_SERVER = -12,</w:t>
+      </w:r>
+    </w:p>
+    <w:p>
+      <w:pPr>
+        <w:pStyle w:val="a5"/>
+        <w:numPr>
+          <w:ilvl w:val="0"/>
+          <w:numId w:val="1"/>
+        </w:numPr>
+        <w:rPr>
+          <w:lang w:val="en-CA"/>
+        </w:rPr>
+      </w:pPr>
+      <w:r>
+        <w:rPr>
+          <w:lang w:val="en-CA"/>
+        </w:rPr>
+        <w:t>Requested function does not exist in the server</w:t>
+      </w:r>
+    </w:p>
+    <w:p>
+      <w:pPr>
+        <w:rPr>
+          <w:lang w:val="en-CA"/>
+        </w:rPr>
+      </w:pPr>
+      <w:r>
+        <w:rPr>
+          <w:lang w:val="en-CA"/>
+        </w:rPr>
+        <w:t>FUNCTION_LOCATION_DOES_NOT_EXIST_IN_THIS_BINDER= -13,</w:t>
+      </w:r>
+    </w:p>
+    <w:p>
+      <w:pPr>
+        <w:pStyle w:val="a5"/>
+        <w:numPr>
+          <w:ilvl w:val="0"/>
+          <w:numId w:val="1"/>
+        </w:numPr>
+        <w:rPr>
+          <w:lang w:val="en-CA"/>
+        </w:rPr>
+      </w:pPr>
+      <w:r>
+        <w:rPr>
+          <w:lang w:val="en-CA"/>
+        </w:rPr>
+        <w:t>Requested function does not exist in the binder</w:t>
+      </w:r>
+    </w:p>
+    <w:p>
+      <w:pPr>
+        <w:rPr>
+          <w:lang w:val="en-CA"/>
+        </w:rPr>
+      </w:pPr>
+      <w:r>
+        <w:rPr>
+          <w:lang w:val="en-CA"/>
+        </w:rPr>
+        <w:t>NO_HOST_FOUND = -14,</w:t>
+      </w:r>
+    </w:p>
+    <w:p>
+      <w:pPr>
+        <w:pStyle w:val="a5"/>
+        <w:numPr>
+          <w:ilvl w:val="0"/>
+          <w:numId w:val="1"/>
+        </w:numPr>
+        <w:rPr>
+          <w:lang w:val="en-CA"/>
+        </w:rPr>
+      </w:pPr>
+      <w:r>
+        <w:rPr>
+          <w:lang w:val="en-CA"/>
+        </w:rPr>
+        <w:t>No such host found</w:t>
+      </w:r>
+    </w:p>
+    <w:p>
+      <w:pPr>
+        <w:rPr>
+          <w:lang w:val="en-CA"/>
+        </w:rPr>
+      </w:pPr>
+      <w:r>
+        <w:rPr>
+          <w:lang w:val="en-CA"/>
+        </w:rPr>
+        <w:t>ERROR_ON_LEASON = -15</w:t>
+      </w:r>
+    </w:p>
+    <w:p>
+      <w:pPr>
+        <w:pStyle w:val="a5"/>
+        <w:numPr>
+          <w:ilvl w:val="0"/>
+          <w:numId w:val="1"/>
+        </w:numPr>
+        <w:rPr>
+          <w:lang w:val="en-CA"/>
+        </w:rPr>
+      </w:pPr>
+      <w:r>
+        <w:rPr>
+          <w:lang w:val="en-CA"/>
+        </w:rPr>
+        <w:t>Error occurred while listening to a socket</w:t>
       </w:r>
     </w:p>
     <w:p>
@@ -1040,6 +1643,126 @@
     </w:sectPr>
   </w:body>
 </w:document>
+</file>
+
+<file path=word/numbering.xml><?xml version="1.0" encoding="utf-8"?>
+<w:numbering xmlns:wpc="http://schemas.microsoft.com/office/word/2010/wordprocessingCanvas" xmlns:mo="http://schemas.microsoft.com/office/mac/office/2008/main" xmlns:mc="http://schemas.openxmlformats.org/markup-compatibility/2006" xmlns:mv="urn:schemas-microsoft-com:mac:vml" xmlns:o="urn:schemas-microsoft-com:office:office" xmlns:r="http://schemas.openxmlformats.org/officeDocument/2006/relationships" xmlns:m="http://schemas.openxmlformats.org/officeDocument/2006/math" xmlns:v="urn:schemas-microsoft-com:vml" xmlns:wp14="http://schemas.microsoft.com/office/word/2010/wordprocessingDrawing" xmlns:wp="http://schemas.openxmlformats.org/drawingml/2006/wordprocessingDrawing" xmlns:w10="urn:schemas-microsoft-com:office:word" xmlns:w="http://schemas.openxmlformats.org/wordprocessingml/2006/main" xmlns:w14="http://schemas.microsoft.com/office/word/2010/wordml" xmlns:w15="http://schemas.microsoft.com/office/word/2012/wordml" xmlns:wpg="http://schemas.microsoft.com/office/word/2010/wordprocessingGroup" xmlns:wpi="http://schemas.microsoft.com/office/word/2010/wordprocessingInk" xmlns:wne="http://schemas.microsoft.com/office/word/2006/wordml" xmlns:wps="http://schemas.microsoft.com/office/word/2010/wordprocessingShape" mc:Ignorable="w14 w15 wp14">
+  <w:abstractNum w:abstractNumId="0">
+    <w:nsid w:val="516C62B3"/>
+    <w:multiLevelType w:val="hybridMultilevel"/>
+    <w:tmpl w:val="41386560"/>
+    <w:lvl w:ilvl="0" w:tplc="BA5CF298">
+      <w:numFmt w:val="bullet"/>
+      <w:lvlText w:val="-"/>
+      <w:lvlJc w:val="left"/>
+      <w:pPr>
+        <w:ind w:left="1080" w:hanging="360"/>
+      </w:pPr>
+      <w:rPr>
+        <w:rFonts w:ascii="Calibri" w:eastAsiaTheme="minorEastAsia" w:hAnsi="Calibri" w:cstheme="minorBidi" w:hint="default"/>
+      </w:rPr>
+    </w:lvl>
+    <w:lvl w:ilvl="1" w:tplc="04090003" w:tentative="1">
+      <w:start w:val="1"/>
+      <w:numFmt w:val="bullet"/>
+      <w:lvlText w:val=""/>
+      <w:lvlJc w:val="left"/>
+      <w:pPr>
+        <w:ind w:left="1680" w:hanging="480"/>
+      </w:pPr>
+      <w:rPr>
+        <w:rFonts w:ascii="Wingdings" w:hAnsi="Wingdings" w:hint="default"/>
+      </w:rPr>
+    </w:lvl>
+    <w:lvl w:ilvl="2" w:tplc="04090005" w:tentative="1">
+      <w:start w:val="1"/>
+      <w:numFmt w:val="bullet"/>
+      <w:lvlText w:val=""/>
+      <w:lvlJc w:val="left"/>
+      <w:pPr>
+        <w:ind w:left="2160" w:hanging="480"/>
+      </w:pPr>
+      <w:rPr>
+        <w:rFonts w:ascii="Wingdings" w:hAnsi="Wingdings" w:hint="default"/>
+      </w:rPr>
+    </w:lvl>
+    <w:lvl w:ilvl="3" w:tplc="04090001" w:tentative="1">
+      <w:start w:val="1"/>
+      <w:numFmt w:val="bullet"/>
+      <w:lvlText w:val=""/>
+      <w:lvlJc w:val="left"/>
+      <w:pPr>
+        <w:ind w:left="2640" w:hanging="480"/>
+      </w:pPr>
+      <w:rPr>
+        <w:rFonts w:ascii="Wingdings" w:hAnsi="Wingdings" w:hint="default"/>
+      </w:rPr>
+    </w:lvl>
+    <w:lvl w:ilvl="4" w:tplc="04090003" w:tentative="1">
+      <w:start w:val="1"/>
+      <w:numFmt w:val="bullet"/>
+      <w:lvlText w:val=""/>
+      <w:lvlJc w:val="left"/>
+      <w:pPr>
+        <w:ind w:left="3120" w:hanging="480"/>
+      </w:pPr>
+      <w:rPr>
+        <w:rFonts w:ascii="Wingdings" w:hAnsi="Wingdings" w:hint="default"/>
+      </w:rPr>
+    </w:lvl>
+    <w:lvl w:ilvl="5" w:tplc="04090005" w:tentative="1">
+      <w:start w:val="1"/>
+      <w:numFmt w:val="bullet"/>
+      <w:lvlText w:val=""/>
+      <w:lvlJc w:val="left"/>
+      <w:pPr>
+        <w:ind w:left="3600" w:hanging="480"/>
+      </w:pPr>
+      <w:rPr>
+        <w:rFonts w:ascii="Wingdings" w:hAnsi="Wingdings" w:hint="default"/>
+      </w:rPr>
+    </w:lvl>
+    <w:lvl w:ilvl="6" w:tplc="04090001" w:tentative="1">
+      <w:start w:val="1"/>
+      <w:numFmt w:val="bullet"/>
+      <w:lvlText w:val=""/>
+      <w:lvlJc w:val="left"/>
+      <w:pPr>
+        <w:ind w:left="4080" w:hanging="480"/>
+      </w:pPr>
+      <w:rPr>
+        <w:rFonts w:ascii="Wingdings" w:hAnsi="Wingdings" w:hint="default"/>
+      </w:rPr>
+    </w:lvl>
+    <w:lvl w:ilvl="7" w:tplc="04090003" w:tentative="1">
+      <w:start w:val="1"/>
+      <w:numFmt w:val="bullet"/>
+      <w:lvlText w:val=""/>
+      <w:lvlJc w:val="left"/>
+      <w:pPr>
+        <w:ind w:left="4560" w:hanging="480"/>
+      </w:pPr>
+      <w:rPr>
+        <w:rFonts w:ascii="Wingdings" w:hAnsi="Wingdings" w:hint="default"/>
+      </w:rPr>
+    </w:lvl>
+    <w:lvl w:ilvl="8" w:tplc="04090005" w:tentative="1">
+      <w:start w:val="1"/>
+      <w:numFmt w:val="bullet"/>
+      <w:lvlText w:val=""/>
+      <w:lvlJc w:val="left"/>
+      <w:pPr>
+        <w:ind w:left="5040" w:hanging="480"/>
+      </w:pPr>
+      <w:rPr>
+        <w:rFonts w:ascii="Wingdings" w:hAnsi="Wingdings" w:hint="default"/>
+      </w:rPr>
+    </w:lvl>
+  </w:abstractNum>
+  <w:num w:numId="1">
+    <w:abstractNumId w:val="0"/>
+  </w:num>
+</w:numbering>
 </file>
 
 <file path=word/styles.xml><?xml version="1.0" encoding="utf-8"?>
@@ -1560,6 +2283,16 @@
       <w:szCs w:val="28"/>
     </w:rPr>
   </w:style>
+  <w:style w:type="paragraph" w:styleId="a5">
+    <w:name w:val="List Paragraph"/>
+    <w:basedOn w:val="a"/>
+    <w:uiPriority w:val="34"/>
+    <w:qFormat/>
+    <w:rsid w:val="009F7746"/>
+    <w:pPr>
+      <w:ind w:left="720"/>
+    </w:pPr>
+  </w:style>
 </w:styles>
 </file>
 

</xml_diff>